<commit_message>
Interfaces and abstraction lab / exercises
</commit_message>
<xml_diff>
--- a/CSharp Exams/OOP_Basics/Practical_Exam_16Jul2017/Structure_Условие.docx
+++ b/CSharp Exams/OOP_Basics/Practical_Exam_16Jul2017/Structure_Условие.docx
@@ -1,6 +1,6 @@
 
 <file path=word/document.xml><?xml version="1.0" encoding="utf-8"?>
-<w:document xmlns:wpc="http://schemas.microsoft.com/office/word/2010/wordprocessingCanvas" xmlns:cx="http://schemas.microsoft.com/office/drawing/2014/chartex" xmlns:cx1="http://schemas.microsoft.com/office/drawing/2015/9/8/chartex" xmlns:mc="http://schemas.openxmlformats.org/markup-compatibility/2006" xmlns:o="urn:schemas-microsoft-com:office:office" xmlns:r="http://schemas.openxmlformats.org/officeDocument/2006/relationships" xmlns:m="http://schemas.openxmlformats.org/officeDocument/2006/math" xmlns:v="urn:schemas-microsoft-com:vml" xmlns:wp14="http://schemas.microsoft.com/office/word/2010/wordprocessingDrawing" xmlns:wp="http://schemas.openxmlformats.org/drawingml/2006/wordprocessingDrawing" xmlns:w10="urn:schemas-microsoft-com:office:word" xmlns:w="http://schemas.openxmlformats.org/wordprocessingml/2006/main" xmlns:w14="http://schemas.microsoft.com/office/word/2010/wordml" xmlns:w15="http://schemas.microsoft.com/office/word/2012/wordml" xmlns:w16se="http://schemas.microsoft.com/office/word/2015/wordml/symex" xmlns:wpg="http://schemas.microsoft.com/office/word/2010/wordprocessingGroup" xmlns:wpi="http://schemas.microsoft.com/office/word/2010/wordprocessingInk" xmlns:wne="http://schemas.microsoft.com/office/word/2006/wordml" xmlns:wps="http://schemas.microsoft.com/office/word/2010/wordprocessingShape" mc:Ignorable="w14 w15 w16se wp14">
+<w:document xmlns:wpc="http://schemas.microsoft.com/office/word/2010/wordprocessingCanvas" xmlns:cx="http://schemas.microsoft.com/office/drawing/2014/chartex" xmlns:mc="http://schemas.openxmlformats.org/markup-compatibility/2006" xmlns:o="urn:schemas-microsoft-com:office:office" xmlns:r="http://schemas.openxmlformats.org/officeDocument/2006/relationships" xmlns:m="http://schemas.openxmlformats.org/officeDocument/2006/math" xmlns:v="urn:schemas-microsoft-com:vml" xmlns:wp14="http://schemas.microsoft.com/office/word/2010/wordprocessingDrawing" xmlns:wp="http://schemas.openxmlformats.org/drawingml/2006/wordprocessingDrawing" xmlns:w10="urn:schemas-microsoft-com:office:word" xmlns:w="http://schemas.openxmlformats.org/wordprocessingml/2006/main" xmlns:w14="http://schemas.microsoft.com/office/word/2010/wordml" xmlns:w15="http://schemas.microsoft.com/office/word/2012/wordml" xmlns:w16se="http://schemas.microsoft.com/office/word/2015/wordml/symex" xmlns:wpg="http://schemas.microsoft.com/office/word/2010/wordprocessingGroup" xmlns:wpi="http://schemas.microsoft.com/office/word/2010/wordprocessingInk" xmlns:wne="http://schemas.microsoft.com/office/word/2006/wordml" xmlns:wps="http://schemas.microsoft.com/office/word/2010/wordprocessingShape" mc:Ignorable="w14 w15 w16se wp14">
   <w:body>
     <w:p>
       <w:pPr>
@@ -57,93 +57,10 @@
     </w:p>
     <w:p>
       <w:pPr>
-        <w:rPr>
-          <w:noProof/>
-          <w:lang w:val="en-GB"/>
-        </w:rPr>
-      </w:pPr>
-      <w:r>
-        <w:rPr>
-          <w:noProof/>
-          <w:lang w:val="en-GB"/>
-        </w:rPr>
-        <w:t>You ever heard about the Rick and Morty’</w:t>
-      </w:r>
-      <w:r>
-        <w:rPr>
-          <w:noProof/>
-          <w:lang w:val="en-GB"/>
-        </w:rPr>
-        <w:t>s F</w:t>
-      </w:r>
-      <w:r>
-        <w:rPr>
-          <w:noProof/>
-          <w:lang w:val="en-GB"/>
-        </w:rPr>
-        <w:t xml:space="preserve">oundation for </w:t>
-      </w:r>
-      <w:r>
-        <w:rPr>
-          <w:noProof/>
-          <w:lang w:val="en-GB"/>
-        </w:rPr>
-        <w:t>mining</w:t>
-      </w:r>
-      <w:r>
-        <w:rPr>
-          <w:noProof/>
-          <w:lang w:val="en-GB"/>
-        </w:rPr>
-        <w:t xml:space="preserve"> Plumbus Ore.</w:t>
-      </w:r>
-      <w:r>
-        <w:rPr>
-          <w:noProof/>
-          <w:lang w:val="en-GB"/>
-        </w:rPr>
-        <w:t xml:space="preserve"> Naaa, probably not. </w:t>
-      </w:r>
-      <w:r>
-        <w:rPr>
-          <w:noProof/>
-          <w:lang w:val="en-GB"/>
-        </w:rPr>
-        <w:t>Well let’s just say there is this company that mines things, and they hired you to write them a supervising software.</w:t>
-      </w:r>
-      <w:r>
-        <w:rPr>
-          <w:noProof/>
-          <w:lang w:val="en-GB"/>
-        </w:rPr>
-        <w:t xml:space="preserve"> A draft which will be used to analyze the data of the mining</w:t>
-      </w:r>
-      <w:r>
-        <w:rPr>
-          <w:noProof/>
-          <w:lang w:val="en-GB"/>
-        </w:rPr>
-        <w:t xml:space="preserve"> – a … </w:t>
-      </w:r>
-      <w:r>
-        <w:rPr>
-          <w:rStyle w:val="CodeChar"/>
-          <w:lang w:val="en-GB"/>
-        </w:rPr>
-        <w:t>Minedraft</w:t>
-      </w:r>
-      <w:r>
-        <w:rPr>
-          <w:noProof/>
-          <w:lang w:val="en-GB"/>
-        </w:rPr>
-        <w:t>.</w:t>
-      </w:r>
-    </w:p>
-    <w:p>
-      <w:pPr>
         <w:pStyle w:val="Heading3"/>
       </w:pPr>
+      <w:bookmarkStart w:id="0" w:name="_GoBack"/>
+      <w:bookmarkEnd w:id="0"/>
       <w:r>
         <w:t>Overview</w:t>
       </w:r>
@@ -1338,7 +1255,7 @@
         <w:tc>
           <w:tcPr>
             <w:tcW w:w="5848" w:type="dxa"/>
-            <w:shd w:val="clear" w:color="auto" w:fill="D9D9D9" w:themeFill="background1" w:themeFillShade="D9"/>
+            <w:shd w:val="clear" w:color="auto" w:fill="B9B2A5" w:themeFill="background1" w:themeFillShade="D9"/>
           </w:tcPr>
           <w:p>
             <w:pPr>
@@ -2151,8 +2068,8 @@
               </w:rPr>
               <w:t xml:space="preserve"> </w:t>
             </w:r>
-            <w:bookmarkStart w:id="0" w:name="OLE_LINK4"/>
-            <w:bookmarkStart w:id="1" w:name="OLE_LINK5"/>
+            <w:bookmarkStart w:id="1" w:name="OLE_LINK4"/>
+            <w:bookmarkStart w:id="2" w:name="OLE_LINK5"/>
             <w:proofErr w:type="gramStart"/>
             <w:r>
               <w:rPr>
@@ -2164,8 +2081,8 @@
               </w:rPr>
               <w:t>ShutDown</w:t>
             </w:r>
-            <w:bookmarkEnd w:id="0"/>
             <w:bookmarkEnd w:id="1"/>
+            <w:bookmarkEnd w:id="2"/>
             <w:r>
               <w:rPr>
                 <w:rFonts w:ascii="Consolas" w:hAnsi="Consolas" w:cs="Consolas"/>
@@ -4991,8 +4908,8 @@
         </w:rPr>
         <w:t>Should output a message “</w:t>
       </w:r>
-      <w:bookmarkStart w:id="2" w:name="OLE_LINK1"/>
-      <w:bookmarkStart w:id="3" w:name="OLE_LINK2"/>
+      <w:bookmarkStart w:id="3" w:name="OLE_LINK1"/>
+      <w:bookmarkStart w:id="4" w:name="OLE_LINK2"/>
       <w:r>
         <w:rPr>
           <w:rStyle w:val="CodeChar"/>
@@ -5005,8 +4922,8 @@
         </w:rPr>
         <w:t xml:space="preserve"> Mode</w:t>
       </w:r>
-      <w:bookmarkEnd w:id="2"/>
       <w:bookmarkEnd w:id="3"/>
+      <w:bookmarkEnd w:id="4"/>
       <w:r>
         <w:rPr>
           <w:noProof/>
@@ -5299,16 +5216,16 @@
       <w:r>
         <w:t>“</w:t>
       </w:r>
-      <w:bookmarkStart w:id="4" w:name="OLE_LINK3"/>
-      <w:bookmarkStart w:id="5" w:name="OLE_LINK8"/>
+      <w:bookmarkStart w:id="5" w:name="OLE_LINK3"/>
+      <w:bookmarkStart w:id="6" w:name="OLE_LINK8"/>
       <w:r>
         <w:rPr>
           <w:rStyle w:val="CodeChar"/>
         </w:rPr>
         <w:t>System Shutdown</w:t>
       </w:r>
-      <w:bookmarkEnd w:id="4"/>
       <w:bookmarkEnd w:id="5"/>
+      <w:bookmarkEnd w:id="6"/>
     </w:p>
     <w:p>
       <w:pPr>
@@ -5322,16 +5239,16 @@
         </w:rPr>
         <w:t xml:space="preserve"> </w:t>
       </w:r>
-      <w:bookmarkStart w:id="6" w:name="OLE_LINK9"/>
-      <w:bookmarkStart w:id="7" w:name="OLE_LINK10"/>
+      <w:bookmarkStart w:id="7" w:name="OLE_LINK9"/>
+      <w:bookmarkStart w:id="8" w:name="OLE_LINK10"/>
       <w:r>
         <w:rPr>
           <w:rStyle w:val="CodeChar"/>
         </w:rPr>
         <w:t>Total Energy Stored: {totalEnergyStored}</w:t>
       </w:r>
-      <w:bookmarkEnd w:id="6"/>
       <w:bookmarkEnd w:id="7"/>
+      <w:bookmarkEnd w:id="8"/>
     </w:p>
     <w:p>
       <w:pPr>
@@ -5347,8 +5264,8 @@
         </w:rPr>
         <w:t xml:space="preserve"> </w:t>
       </w:r>
-      <w:bookmarkStart w:id="8" w:name="OLE_LINK11"/>
-      <w:bookmarkStart w:id="9" w:name="OLE_LINK12"/>
+      <w:bookmarkStart w:id="9" w:name="OLE_LINK11"/>
+      <w:bookmarkStart w:id="10" w:name="OLE_LINK12"/>
       <w:r>
         <w:rPr>
           <w:rStyle w:val="CodeChar"/>
@@ -5361,8 +5278,8 @@
         </w:rPr>
         <w:t>us Ore: {totalMinedOre}</w:t>
       </w:r>
-      <w:bookmarkEnd w:id="8"/>
       <w:bookmarkEnd w:id="9"/>
+      <w:bookmarkEnd w:id="10"/>
       <w:r>
         <w:t>”.</w:t>
       </w:r>
@@ -5693,7 +5610,7 @@
         <w:tc>
           <w:tcPr>
             <w:tcW w:w="5562" w:type="dxa"/>
-            <w:shd w:val="clear" w:color="auto" w:fill="D9D9D9" w:themeFill="background1" w:themeFillShade="D9"/>
+            <w:shd w:val="clear" w:color="auto" w:fill="B9B2A5" w:themeFill="background1" w:themeFillShade="D9"/>
           </w:tcPr>
           <w:p>
             <w:pPr>
@@ -5714,7 +5631,7 @@
         <w:tc>
           <w:tcPr>
             <w:tcW w:w="5418" w:type="dxa"/>
-            <w:shd w:val="clear" w:color="auto" w:fill="D9D9D9" w:themeFill="background1" w:themeFillShade="D9"/>
+            <w:shd w:val="clear" w:color="auto" w:fill="B9B2A5" w:themeFill="background1" w:themeFillShade="D9"/>
           </w:tcPr>
           <w:p>
             <w:pPr>
@@ -5791,8 +5708,8 @@
               </w:rPr>
               <w:t xml:space="preserve">RegisterProvider </w:t>
             </w:r>
-            <w:bookmarkStart w:id="10" w:name="OLE_LINK6"/>
-            <w:bookmarkStart w:id="11" w:name="OLE_LINK7"/>
+            <w:bookmarkStart w:id="11" w:name="OLE_LINK6"/>
+            <w:bookmarkStart w:id="12" w:name="OLE_LINK7"/>
             <w:r>
               <w:rPr>
                 <w:rFonts w:ascii="Consolas" w:hAnsi="Consolas"/>
@@ -5801,8 +5718,8 @@
               </w:rPr>
               <w:t xml:space="preserve">Solar Falcon </w:t>
             </w:r>
-            <w:bookmarkEnd w:id="10"/>
             <w:bookmarkEnd w:id="11"/>
+            <w:bookmarkEnd w:id="12"/>
             <w:r>
               <w:rPr>
                 <w:rFonts w:ascii="Consolas" w:hAnsi="Consolas"/>
@@ -5974,8 +5891,6 @@
               </w:rPr>
               <w:t xml:space="preserve"> </w:t>
             </w:r>
-            <w:bookmarkStart w:id="12" w:name="_GoBack"/>
-            <w:bookmarkEnd w:id="12"/>
             <w:r>
               <w:rPr>
                 <w:rFonts w:ascii="Consolas" w:hAnsi="Consolas"/>
@@ -7797,7 +7712,7 @@
 </file>
 
 <file path=word/endnotes.xml><?xml version="1.0" encoding="utf-8"?>
-<w:endnotes xmlns:wpc="http://schemas.microsoft.com/office/word/2010/wordprocessingCanvas" xmlns:cx="http://schemas.microsoft.com/office/drawing/2014/chartex" xmlns:cx1="http://schemas.microsoft.com/office/drawing/2015/9/8/chartex" xmlns:mc="http://schemas.openxmlformats.org/markup-compatibility/2006" xmlns:o="urn:schemas-microsoft-com:office:office" xmlns:r="http://schemas.openxmlformats.org/officeDocument/2006/relationships" xmlns:m="http://schemas.openxmlformats.org/officeDocument/2006/math" xmlns:v="urn:schemas-microsoft-com:vml" xmlns:wp14="http://schemas.microsoft.com/office/word/2010/wordprocessingDrawing" xmlns:wp="http://schemas.openxmlformats.org/drawingml/2006/wordprocessingDrawing" xmlns:w10="urn:schemas-microsoft-com:office:word" xmlns:w="http://schemas.openxmlformats.org/wordprocessingml/2006/main" xmlns:w14="http://schemas.microsoft.com/office/word/2010/wordml" xmlns:w15="http://schemas.microsoft.com/office/word/2012/wordml" xmlns:w16se="http://schemas.microsoft.com/office/word/2015/wordml/symex" xmlns:wpg="http://schemas.microsoft.com/office/word/2010/wordprocessingGroup" xmlns:wpi="http://schemas.microsoft.com/office/word/2010/wordprocessingInk" xmlns:wne="http://schemas.microsoft.com/office/word/2006/wordml" xmlns:wps="http://schemas.microsoft.com/office/word/2010/wordprocessingShape" mc:Ignorable="w14 w15 w16se wp14">
+<w:endnotes xmlns:wpc="http://schemas.microsoft.com/office/word/2010/wordprocessingCanvas" xmlns:cx="http://schemas.microsoft.com/office/drawing/2014/chartex" xmlns:mc="http://schemas.openxmlformats.org/markup-compatibility/2006" xmlns:o="urn:schemas-microsoft-com:office:office" xmlns:r="http://schemas.openxmlformats.org/officeDocument/2006/relationships" xmlns:m="http://schemas.openxmlformats.org/officeDocument/2006/math" xmlns:v="urn:schemas-microsoft-com:vml" xmlns:wp14="http://schemas.microsoft.com/office/word/2010/wordprocessingDrawing" xmlns:wp="http://schemas.openxmlformats.org/drawingml/2006/wordprocessingDrawing" xmlns:w10="urn:schemas-microsoft-com:office:word" xmlns:w="http://schemas.openxmlformats.org/wordprocessingml/2006/main" xmlns:w14="http://schemas.microsoft.com/office/word/2010/wordml" xmlns:w15="http://schemas.microsoft.com/office/word/2012/wordml" xmlns:w16se="http://schemas.microsoft.com/office/word/2015/wordml/symex" xmlns:wpg="http://schemas.microsoft.com/office/word/2010/wordprocessingGroup" xmlns:wpi="http://schemas.microsoft.com/office/word/2010/wordprocessingInk" xmlns:wne="http://schemas.microsoft.com/office/word/2006/wordml" xmlns:wps="http://schemas.microsoft.com/office/word/2010/wordprocessingShape" mc:Ignorable="w14 w15 w16se wp14">
   <w:endnote w:type="separator" w:id="-1">
     <w:p>
       <w:pPr>
@@ -7822,7 +7737,7 @@
 </file>
 
 <file path=word/footer1.xml><?xml version="1.0" encoding="utf-8"?>
-<w:ftr xmlns:wpc="http://schemas.microsoft.com/office/word/2010/wordprocessingCanvas" xmlns:cx="http://schemas.microsoft.com/office/drawing/2014/chartex" xmlns:cx1="http://schemas.microsoft.com/office/drawing/2015/9/8/chartex" xmlns:mc="http://schemas.openxmlformats.org/markup-compatibility/2006" xmlns:o="urn:schemas-microsoft-com:office:office" xmlns:r="http://schemas.openxmlformats.org/officeDocument/2006/relationships" xmlns:m="http://schemas.openxmlformats.org/officeDocument/2006/math" xmlns:v="urn:schemas-microsoft-com:vml" xmlns:wp14="http://schemas.microsoft.com/office/word/2010/wordprocessingDrawing" xmlns:wp="http://schemas.openxmlformats.org/drawingml/2006/wordprocessingDrawing" xmlns:w10="urn:schemas-microsoft-com:office:word" xmlns:w="http://schemas.openxmlformats.org/wordprocessingml/2006/main" xmlns:w14="http://schemas.microsoft.com/office/word/2010/wordml" xmlns:w15="http://schemas.microsoft.com/office/word/2012/wordml" xmlns:w16se="http://schemas.microsoft.com/office/word/2015/wordml/symex" xmlns:wpg="http://schemas.microsoft.com/office/word/2010/wordprocessingGroup" xmlns:wpi="http://schemas.microsoft.com/office/word/2010/wordprocessingInk" xmlns:wne="http://schemas.microsoft.com/office/word/2006/wordml" xmlns:wps="http://schemas.microsoft.com/office/word/2010/wordprocessingShape" mc:Ignorable="w14 w15 w16se wp14">
+<w:ftr xmlns:wpc="http://schemas.microsoft.com/office/word/2010/wordprocessingCanvas" xmlns:cx="http://schemas.microsoft.com/office/drawing/2014/chartex" xmlns:mc="http://schemas.openxmlformats.org/markup-compatibility/2006" xmlns:o="urn:schemas-microsoft-com:office:office" xmlns:r="http://schemas.openxmlformats.org/officeDocument/2006/relationships" xmlns:m="http://schemas.openxmlformats.org/officeDocument/2006/math" xmlns:v="urn:schemas-microsoft-com:vml" xmlns:wp14="http://schemas.microsoft.com/office/word/2010/wordprocessingDrawing" xmlns:wp="http://schemas.openxmlformats.org/drawingml/2006/wordprocessingDrawing" xmlns:w10="urn:schemas-microsoft-com:office:word" xmlns:w="http://schemas.openxmlformats.org/wordprocessingml/2006/main" xmlns:w14="http://schemas.microsoft.com/office/word/2010/wordml" xmlns:w15="http://schemas.microsoft.com/office/word/2012/wordml" xmlns:w16se="http://schemas.microsoft.com/office/word/2015/wordml/symex" xmlns:wpg="http://schemas.microsoft.com/office/word/2010/wordprocessingGroup" xmlns:wpi="http://schemas.microsoft.com/office/word/2010/wordprocessingInk" xmlns:wne="http://schemas.microsoft.com/office/word/2006/wordml" xmlns:wps="http://schemas.microsoft.com/office/word/2010/wordprocessingShape" mc:Ignorable="w14 w15 w16se wp14">
   <w:p>
     <w:pPr>
       <w:pStyle w:val="Footer"/>
@@ -7952,7 +7867,7 @@
             </wp:anchor>
           </w:drawing>
         </mc:Choice>
-        <mc:Fallback>
+        <mc:Fallback xmlns:cx1="http://schemas.microsoft.com/office/drawing/2015/9/8/chartex">
           <w:pict>
             <v:shapetype w14:anchorId="108A4601" id="_x0000_t202" coordsize="21600,21600" o:spt="202" path="m,l,21600r21600,l21600,xe">
               <v:stroke joinstyle="miter"/>
@@ -8089,7 +8004,7 @@
             </wp:anchor>
           </w:drawing>
         </mc:Choice>
-        <mc:Fallback xmlns:cx5="http://schemas.microsoft.com/office/drawing/2016/5/11/chartex" xmlns:cx4="http://schemas.microsoft.com/office/drawing/2016/5/10/chartex" xmlns:cx3="http://schemas.microsoft.com/office/drawing/2016/5/9/chartex" xmlns:cx2="http://schemas.microsoft.com/office/drawing/2015/10/21/chartex">
+        <mc:Fallback xmlns:cx2="http://schemas.microsoft.com/office/drawing/2015/10/21/chartex" xmlns:cx3="http://schemas.microsoft.com/office/drawing/2016/5/9/chartex" xmlns:cx4="http://schemas.microsoft.com/office/drawing/2016/5/10/chartex" xmlns:cx5="http://schemas.microsoft.com/office/drawing/2016/5/11/chartex" xmlns:cx1="http://schemas.microsoft.com/office/drawing/2015/9/8/chartex">
           <w:pict>
             <v:line w14:anchorId="2CC73260" id="Straight Connector 1" o:spid="_x0000_s1026" style="position:absolute;flip:y;z-index:251666432;visibility:visible;mso-wrap-style:square;mso-wrap-distance-left:9pt;mso-wrap-distance-top:0;mso-wrap-distance-right:9pt;mso-wrap-distance-bottom:0;mso-position-horizontal:absolute;mso-position-horizontal-relative:text;mso-position-vertical:absolute;mso-position-vertical-relative:text" from="-.1pt,5.2pt" to="520.7pt,5.2pt" o:gfxdata="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" strokecolor="#f37123" strokeweight="1pt">
               <v:stroke endcap="round"/>
@@ -8454,7 +8369,7 @@
             </wp:anchor>
           </w:drawing>
         </mc:Choice>
-        <mc:Fallback>
+        <mc:Fallback xmlns:cx1="http://schemas.microsoft.com/office/drawing/2015/9/8/chartex">
           <w:pict>
             <v:shape w14:anchorId="499DC636" id="Text Box 2" o:spid="_x0000_s1028" type="#_x0000_t202" style="position:absolute;margin-left:125.15pt;margin-top:26.95pt;width:44.85pt;height:15.75pt;z-index:251664384;visibility:visible;mso-wrap-style:square;mso-wrap-distance-left:9pt;mso-wrap-distance-top:0;mso-wrap-distance-right:9pt;mso-wrap-distance-bottom:0;mso-position-horizontal:absolute;mso-position-horizontal-relative:text;mso-position-vertical:absolute;mso-position-vertical-relative:text;v-text-anchor:middle" o:gfxdata="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" filled="f" stroked="f" strokeweight=".5pt">
               <v:textbox inset=".5mm,0,0,0">
@@ -9113,7 +9028,7 @@
             </wp:anchor>
           </w:drawing>
         </mc:Choice>
-        <mc:Fallback>
+        <mc:Fallback xmlns:cx1="http://schemas.microsoft.com/office/drawing/2015/9/8/chartex">
           <w:pict>
             <v:shape w14:anchorId="0FADFBC2" id="Text Box 17" o:spid="_x0000_s1029" type="#_x0000_t202" style="position:absolute;margin-left:124.4pt;margin-top:6.7pt;width:396.3pt;height:40.45pt;z-index:251663360;visibility:visible;mso-wrap-style:square;mso-wrap-distance-left:9pt;mso-wrap-distance-top:0;mso-wrap-distance-right:9pt;mso-wrap-distance-bottom:0;mso-position-horizontal:absolute;mso-position-horizontal-relative:text;mso-position-vertical:absolute;mso-position-vertical-relative:text;v-text-anchor:top" o:gfxdata="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" filled="f" stroked="f">
               <v:textbox inset=".5mm,1.2mm,.5mm,.5mm">
@@ -9708,7 +9623,7 @@
 </file>
 
 <file path=word/footnotes.xml><?xml version="1.0" encoding="utf-8"?>
-<w:footnotes xmlns:wpc="http://schemas.microsoft.com/office/word/2010/wordprocessingCanvas" xmlns:cx="http://schemas.microsoft.com/office/drawing/2014/chartex" xmlns:cx1="http://schemas.microsoft.com/office/drawing/2015/9/8/chartex" xmlns:mc="http://schemas.openxmlformats.org/markup-compatibility/2006" xmlns:o="urn:schemas-microsoft-com:office:office" xmlns:r="http://schemas.openxmlformats.org/officeDocument/2006/relationships" xmlns:m="http://schemas.openxmlformats.org/officeDocument/2006/math" xmlns:v="urn:schemas-microsoft-com:vml" xmlns:wp14="http://schemas.microsoft.com/office/word/2010/wordprocessingDrawing" xmlns:wp="http://schemas.openxmlformats.org/drawingml/2006/wordprocessingDrawing" xmlns:w10="urn:schemas-microsoft-com:office:word" xmlns:w="http://schemas.openxmlformats.org/wordprocessingml/2006/main" xmlns:w14="http://schemas.microsoft.com/office/word/2010/wordml" xmlns:w15="http://schemas.microsoft.com/office/word/2012/wordml" xmlns:w16se="http://schemas.microsoft.com/office/word/2015/wordml/symex" xmlns:wpg="http://schemas.microsoft.com/office/word/2010/wordprocessingGroup" xmlns:wpi="http://schemas.microsoft.com/office/word/2010/wordprocessingInk" xmlns:wne="http://schemas.microsoft.com/office/word/2006/wordml" xmlns:wps="http://schemas.microsoft.com/office/word/2010/wordprocessingShape" mc:Ignorable="w14 w15 w16se wp14">
+<w:footnotes xmlns:wpc="http://schemas.microsoft.com/office/word/2010/wordprocessingCanvas" xmlns:cx="http://schemas.microsoft.com/office/drawing/2014/chartex" xmlns:mc="http://schemas.openxmlformats.org/markup-compatibility/2006" xmlns:o="urn:schemas-microsoft-com:office:office" xmlns:r="http://schemas.openxmlformats.org/officeDocument/2006/relationships" xmlns:m="http://schemas.openxmlformats.org/officeDocument/2006/math" xmlns:v="urn:schemas-microsoft-com:vml" xmlns:wp14="http://schemas.microsoft.com/office/word/2010/wordprocessingDrawing" xmlns:wp="http://schemas.openxmlformats.org/drawingml/2006/wordprocessingDrawing" xmlns:w10="urn:schemas-microsoft-com:office:word" xmlns:w="http://schemas.openxmlformats.org/wordprocessingml/2006/main" xmlns:w14="http://schemas.microsoft.com/office/word/2010/wordml" xmlns:w15="http://schemas.microsoft.com/office/word/2012/wordml" xmlns:w16se="http://schemas.microsoft.com/office/word/2015/wordml/symex" xmlns:wpg="http://schemas.microsoft.com/office/word/2010/wordprocessingGroup" xmlns:wpi="http://schemas.microsoft.com/office/word/2010/wordprocessingInk" xmlns:wne="http://schemas.microsoft.com/office/word/2006/wordml" xmlns:wps="http://schemas.microsoft.com/office/word/2010/wordprocessingShape" mc:Ignorable="w14 w15 w16se wp14">
   <w:footnote w:type="separator" w:id="-1">
     <w:p>
       <w:pPr>
@@ -9733,7 +9648,7 @@
 </file>
 
 <file path=word/header1.xml><?xml version="1.0" encoding="utf-8"?>
-<w:hdr xmlns:wpc="http://schemas.microsoft.com/office/word/2010/wordprocessingCanvas" xmlns:cx="http://schemas.microsoft.com/office/drawing/2014/chartex" xmlns:cx1="http://schemas.microsoft.com/office/drawing/2015/9/8/chartex" xmlns:mc="http://schemas.openxmlformats.org/markup-compatibility/2006" xmlns:o="urn:schemas-microsoft-com:office:office" xmlns:r="http://schemas.openxmlformats.org/officeDocument/2006/relationships" xmlns:m="http://schemas.openxmlformats.org/officeDocument/2006/math" xmlns:v="urn:schemas-microsoft-com:vml" xmlns:wp14="http://schemas.microsoft.com/office/word/2010/wordprocessingDrawing" xmlns:wp="http://schemas.openxmlformats.org/drawingml/2006/wordprocessingDrawing" xmlns:w10="urn:schemas-microsoft-com:office:word" xmlns:w="http://schemas.openxmlformats.org/wordprocessingml/2006/main" xmlns:w14="http://schemas.microsoft.com/office/word/2010/wordml" xmlns:w15="http://schemas.microsoft.com/office/word/2012/wordml" xmlns:w16se="http://schemas.microsoft.com/office/word/2015/wordml/symex" xmlns:wpg="http://schemas.microsoft.com/office/word/2010/wordprocessingGroup" xmlns:wpi="http://schemas.microsoft.com/office/word/2010/wordprocessingInk" xmlns:wne="http://schemas.microsoft.com/office/word/2006/wordml" xmlns:wps="http://schemas.microsoft.com/office/word/2010/wordprocessingShape" mc:Ignorable="w14 w15 w16se wp14">
+<w:hdr xmlns:wpc="http://schemas.microsoft.com/office/word/2010/wordprocessingCanvas" xmlns:cx="http://schemas.microsoft.com/office/drawing/2014/chartex" xmlns:mc="http://schemas.openxmlformats.org/markup-compatibility/2006" xmlns:o="urn:schemas-microsoft-com:office:office" xmlns:r="http://schemas.openxmlformats.org/officeDocument/2006/relationships" xmlns:m="http://schemas.openxmlformats.org/officeDocument/2006/math" xmlns:v="urn:schemas-microsoft-com:vml" xmlns:wp14="http://schemas.microsoft.com/office/word/2010/wordprocessingDrawing" xmlns:wp="http://schemas.openxmlformats.org/drawingml/2006/wordprocessingDrawing" xmlns:w10="urn:schemas-microsoft-com:office:word" xmlns:w="http://schemas.openxmlformats.org/wordprocessingml/2006/main" xmlns:w14="http://schemas.microsoft.com/office/word/2010/wordml" xmlns:w15="http://schemas.microsoft.com/office/word/2012/wordml" xmlns:w16se="http://schemas.microsoft.com/office/word/2015/wordml/symex" xmlns:wpg="http://schemas.microsoft.com/office/word/2010/wordprocessingGroup" xmlns:wpi="http://schemas.microsoft.com/office/word/2010/wordprocessingInk" xmlns:wne="http://schemas.microsoft.com/office/word/2006/wordml" xmlns:wps="http://schemas.microsoft.com/office/word/2010/wordprocessingShape" mc:Ignorable="w14 w15 w16se wp14">
   <w:p>
     <w:pPr>
       <w:pStyle w:val="Header"/>
@@ -9744,7 +9659,7 @@
 </file>
 
 <file path=word/numbering.xml><?xml version="1.0" encoding="utf-8"?>
-<w:numbering xmlns:wpc="http://schemas.microsoft.com/office/word/2010/wordprocessingCanvas" xmlns:cx="http://schemas.microsoft.com/office/drawing/2014/chartex" xmlns:cx1="http://schemas.microsoft.com/office/drawing/2015/9/8/chartex" xmlns:mc="http://schemas.openxmlformats.org/markup-compatibility/2006" xmlns:o="urn:schemas-microsoft-com:office:office" xmlns:r="http://schemas.openxmlformats.org/officeDocument/2006/relationships" xmlns:m="http://schemas.openxmlformats.org/officeDocument/2006/math" xmlns:v="urn:schemas-microsoft-com:vml" xmlns:wp14="http://schemas.microsoft.com/office/word/2010/wordprocessingDrawing" xmlns:wp="http://schemas.openxmlformats.org/drawingml/2006/wordprocessingDrawing" xmlns:w10="urn:schemas-microsoft-com:office:word" xmlns:w="http://schemas.openxmlformats.org/wordprocessingml/2006/main" xmlns:w14="http://schemas.microsoft.com/office/word/2010/wordml" xmlns:w15="http://schemas.microsoft.com/office/word/2012/wordml" xmlns:w16se="http://schemas.microsoft.com/office/word/2015/wordml/symex" xmlns:wpg="http://schemas.microsoft.com/office/word/2010/wordprocessingGroup" xmlns:wpi="http://schemas.microsoft.com/office/word/2010/wordprocessingInk" xmlns:wne="http://schemas.microsoft.com/office/word/2006/wordml" xmlns:wps="http://schemas.microsoft.com/office/word/2010/wordprocessingShape" mc:Ignorable="w14 w15 w16se wp14">
+<w:numbering xmlns:wpc="http://schemas.microsoft.com/office/word/2010/wordprocessingCanvas" xmlns:cx="http://schemas.microsoft.com/office/drawing/2014/chartex" xmlns:mc="http://schemas.openxmlformats.org/markup-compatibility/2006" xmlns:o="urn:schemas-microsoft-com:office:office" xmlns:r="http://schemas.openxmlformats.org/officeDocument/2006/relationships" xmlns:m="http://schemas.openxmlformats.org/officeDocument/2006/math" xmlns:v="urn:schemas-microsoft-com:vml" xmlns:wp14="http://schemas.microsoft.com/office/word/2010/wordprocessingDrawing" xmlns:wp="http://schemas.openxmlformats.org/drawingml/2006/wordprocessingDrawing" xmlns:w10="urn:schemas-microsoft-com:office:word" xmlns:w="http://schemas.openxmlformats.org/wordprocessingml/2006/main" xmlns:w14="http://schemas.microsoft.com/office/word/2010/wordml" xmlns:w15="http://schemas.microsoft.com/office/word/2012/wordml" xmlns:w16se="http://schemas.microsoft.com/office/word/2015/wordml/symex" xmlns:wpg="http://schemas.microsoft.com/office/word/2010/wordprocessingGroup" xmlns:wpi="http://schemas.microsoft.com/office/word/2010/wordprocessingInk" xmlns:wne="http://schemas.microsoft.com/office/word/2006/wordml" xmlns:wps="http://schemas.microsoft.com/office/word/2010/wordprocessingShape" mc:Ignorable="w14 w15 w16se wp14">
   <w:abstractNum w:abstractNumId="0" w15:restartNumberingAfterBreak="0">
     <w:nsid w:val="009D2C7E"/>
     <w:multiLevelType w:val="hybridMultilevel"/>
@@ -12774,7 +12689,7 @@
         <a:sysClr val="windowText" lastClr="000000"/>
       </a:dk1>
       <a:lt1>
-        <a:sysClr val="window" lastClr="FFFFFF"/>
+        <a:sysClr val="window" lastClr="D4D0C8"/>
       </a:lt1>
       <a:dk2>
         <a:srgbClr val="1F497D"/>
@@ -13056,7 +12971,7 @@
 </file>
 
 <file path=customXml/itemProps1.xml><?xml version="1.0" encoding="utf-8"?>
-<ds:datastoreItem xmlns:ds="http://schemas.openxmlformats.org/officeDocument/2006/customXml" ds:itemID="{4A467BAA-1BB9-4DC2-A35F-861FD0FC86EA}">
+<ds:datastoreItem xmlns:ds="http://schemas.openxmlformats.org/officeDocument/2006/customXml" ds:itemID="{B7BA90E0-510C-4A34-8684-62681A9F88E2}">
   <ds:schemaRefs>
     <ds:schemaRef ds:uri="http://schemas.openxmlformats.org/officeDocument/2006/bibliography"/>
   </ds:schemaRefs>

</xml_diff>